<commit_message>
1803 review day5 21pm
</commit_message>
<xml_diff>
--- a/nsd1802/review/day05.docx
+++ b/nsd1802/review/day05.docx
@@ -109,17 +109,110 @@
     </w:p>
     <w:p>
       <w:pPr/>
+    </w:p>
+    <w:p>
+      <w:pPr/>
+      <w:r>
+        <w:t>Memcache：可以作为非关系型数据库，也可以做为缓存。</w:t>
+      </w:r>
+    </w:p>
+    <w:p>
+      <w:pPr/>
+      <w:r>
+        <w:t>内存管理机制：slab allocation。相当于是内存格式化，把内存分成大小不同的空间，向内存中存入数据的时候，memcache将会找到适合大小的空间存放。</w:t>
+      </w:r>
+    </w:p>
+    <w:p>
+      <w:pPr/>
+      <w:r>
+        <w:t>采用LRU最近最少使用原则释放空间。</w:t>
+      </w:r>
+    </w:p>
+    <w:p>
+      <w:pPr/>
+    </w:p>
+    <w:p>
+      <w:pPr/>
+      <w:r>
+        <w:t>Git版本控制   github.com -&gt;互联网的软件仓库</w:t>
+      </w:r>
+    </w:p>
+    <w:p>
+      <w:pPr/>
+    </w:p>
+    <w:p>
+      <w:pPr/>
+      <w:r>
+        <w:t>监控：</w:t>
+      </w:r>
+    </w:p>
+    <w:p>
+      <w:pPr/>
+      <w:r>
+        <w:t>架构：数据采集层、数据存储层、数据呈现层</w:t>
+      </w:r>
+    </w:p>
+    <w:p>
+      <w:pPr/>
+      <w:r>
+        <w:t>数据采集：公有数据（服务类、在远程判断）、私有数据（内部数据，只能在本地获取）。共有数据可以在远程执行相关命令直接获得；私有数据需要在被监控端安装agent（主机系统上）或者使用SNMP（简单管理协议，路由器／交换机）。</w:t>
+      </w:r>
+    </w:p>
+    <w:p>
+      <w:pPr/>
+      <w:r>
+        <w:t>数据存储：存储到数据库中。</w:t>
+      </w:r>
+    </w:p>
+    <w:p>
+      <w:pPr/>
+      <w:r>
+        <w:t>数据呈现：通php网站提供呈现页面。</w:t>
+      </w:r>
+    </w:p>
+    <w:p>
+      <w:pPr/>
+      <w:r>
+        <w:t>监控主机的配置：（1）创建主机组；（2）创建主机，加入到组中；（3）创建模板，在模板上设置监控项，把模板应用到主机组上。（4）设置报警</w:t>
+      </w:r>
+    </w:p>
+    <w:p>
+      <w:pPr/>
+    </w:p>
+    <w:p>
+      <w:pPr/>
+    </w:p>
+    <w:p>
+      <w:pPr/>
+      <w:r>
+        <w:t>Openstack组件：</w:t>
+      </w:r>
+    </w:p>
+    <w:p>
+      <w:pPr/>
+      <w:r>
+        <w:t>Keystone:集中认证；Horizon：web管理门户；Cinder：云硬盘；Glance：镜像管理；Neutron：网络管理；Nova：云主机管理；Swift：分布式存储</w:t>
+      </w:r>
+    </w:p>
+    <w:p>
+      <w:pPr/>
+      <w:r>
+        <w:t>Docker：镜像的使用、容器的使用。Dockerfile的使用。</w:t>
+      </w:r>
+    </w:p>
+    <w:p>
+      <w:pPr/>
+      <w:r>
+        <w:t>Ansible：playbook</w:t>
+      </w:r>
+    </w:p>
+    <w:p>
+      <w:pPr/>
+      <w:r>
+        <w:t>Playbook由多个play构成。每个play可以指定哪些主机执行哪些任务。任务由模块构成。</w:t>
+      </w:r>
       <w:bookmarkStart w:id="0" w:name="_GoBack"/>
       <w:bookmarkEnd w:id="0"/>
-    </w:p>
-    <w:p>
-      <w:pPr/>
-    </w:p>
-    <w:p>
-      <w:pPr/>
-    </w:p>
-    <w:p>
-      <w:pPr/>
     </w:p>
     <w:sectPr>
       <w:pgSz w:w="11906" w:h="16838"/>

</xml_diff>